<commit_message>
Starting Probability Course soon.
</commit_message>
<xml_diff>
--- a/Swayam Courses/Probability.docx
+++ b/Swayam Courses/Probability.docx
@@ -32,7 +32,7 @@
             <w:sdt>
               <w:sdtPr>
                 <w:rPr>
-                  <w:color w:val="2F5496" w:themeColor="accent1" w:themeShade="BF"/>
+                  <w:color w:val="000000" w:themeColor="text1"/>
                   <w:sz w:val="24"/>
                   <w:szCs w:val="24"/>
                 </w:rPr>
@@ -59,13 +59,13 @@
                     <w:pPr>
                       <w:pStyle w:val="NoSpacing"/>
                       <w:rPr>
-                        <w:color w:val="2F5496" w:themeColor="accent1" w:themeShade="BF"/>
+                        <w:color w:val="000000" w:themeColor="text1"/>
                         <w:sz w:val="24"/>
                       </w:rPr>
                     </w:pPr>
                     <w:r>
                       <w:rPr>
-                        <w:color w:val="2F5496" w:themeColor="accent1" w:themeShade="BF"/>
+                        <w:color w:val="000000" w:themeColor="text1"/>
                         <w:sz w:val="24"/>
                         <w:szCs w:val="24"/>
                       </w:rPr>
@@ -85,7 +85,9 @@
                 <w:sdtPr>
                   <w:rPr>
                     <w:rFonts w:asciiTheme="majorHAnsi" w:eastAsiaTheme="majorEastAsia" w:hAnsiTheme="majorHAnsi" w:cstheme="majorBidi"/>
-                    <w:color w:val="4472C4" w:themeColor="accent1"/>
+                    <w:b/>
+                    <w:bCs/>
+                    <w:color w:val="000000" w:themeColor="text1"/>
                     <w:sz w:val="88"/>
                     <w:szCs w:val="88"/>
                   </w:rPr>
@@ -104,7 +106,7 @@
                       <w:spacing w:line="216" w:lineRule="auto"/>
                       <w:rPr>
                         <w:rFonts w:asciiTheme="majorHAnsi" w:eastAsiaTheme="majorEastAsia" w:hAnsiTheme="majorHAnsi" w:cstheme="majorBidi"/>
-                        <w:color w:val="4472C4" w:themeColor="accent1"/>
+                        <w:color w:val="000000" w:themeColor="text1"/>
                         <w:sz w:val="88"/>
                         <w:szCs w:val="88"/>
                       </w:rPr>
@@ -112,7 +114,9 @@
                     <w:r>
                       <w:rPr>
                         <w:rFonts w:asciiTheme="majorHAnsi" w:eastAsiaTheme="majorEastAsia" w:hAnsiTheme="majorHAnsi" w:cstheme="majorBidi"/>
-                        <w:color w:val="4472C4" w:themeColor="accent1"/>
+                        <w:b/>
+                        <w:bCs/>
+                        <w:color w:val="000000" w:themeColor="text1"/>
                         <w:sz w:val="88"/>
                         <w:szCs w:val="88"/>
                       </w:rPr>
@@ -127,7 +131,7 @@
             <w:sdt>
               <w:sdtPr>
                 <w:rPr>
-                  <w:color w:val="2F5496" w:themeColor="accent1" w:themeShade="BF"/>
+                  <w:color w:val="000000" w:themeColor="text1"/>
                   <w:sz w:val="24"/>
                   <w:szCs w:val="24"/>
                 </w:rPr>
@@ -154,33 +158,17 @@
                     <w:pPr>
                       <w:pStyle w:val="NoSpacing"/>
                       <w:rPr>
-                        <w:color w:val="2F5496" w:themeColor="accent1" w:themeShade="BF"/>
+                        <w:color w:val="000000" w:themeColor="text1"/>
                         <w:sz w:val="24"/>
                       </w:rPr>
                     </w:pPr>
                     <w:r>
                       <w:rPr>
-                        <w:color w:val="2F5496" w:themeColor="accent1" w:themeShade="BF"/>
+                        <w:color w:val="000000" w:themeColor="text1"/>
                         <w:sz w:val="24"/>
                         <w:szCs w:val="24"/>
                       </w:rPr>
-                      <w:t>Prof. S Dharmaraja   |</w:t>
-                    </w:r>
-                    <w:r>
-                      <w:rPr>
-                        <w:color w:val="2F5496" w:themeColor="accent1" w:themeShade="BF"/>
-                        <w:sz w:val="24"/>
-                        <w:szCs w:val="24"/>
-                      </w:rPr>
-                      <w:t xml:space="preserve">   </w:t>
-                    </w:r>
-                    <w:r>
-                      <w:rPr>
-                        <w:color w:val="2F5496" w:themeColor="accent1" w:themeShade="BF"/>
-                        <w:sz w:val="24"/>
-                        <w:szCs w:val="24"/>
-                      </w:rPr>
-                      <w:t>IIT Delhi</w:t>
+                      <w:t>Prof. S Dharmaraja   |   IIT Delhi</w:t>
                     </w:r>
                   </w:p>
                 </w:tc>
@@ -211,7 +199,7 @@
               <w:sdt>
                 <w:sdtPr>
                   <w:rPr>
-                    <w:color w:val="4472C4" w:themeColor="accent1"/>
+                    <w:color w:val="000000" w:themeColor="text1"/>
                     <w:sz w:val="28"/>
                     <w:szCs w:val="28"/>
                   </w:rPr>
@@ -228,14 +216,14 @@
                     <w:pPr>
                       <w:pStyle w:val="NoSpacing"/>
                       <w:rPr>
-                        <w:color w:val="4472C4" w:themeColor="accent1"/>
+                        <w:color w:val="000000" w:themeColor="text1"/>
                         <w:sz w:val="28"/>
                         <w:szCs w:val="28"/>
                       </w:rPr>
                     </w:pPr>
                     <w:r>
                       <w:rPr>
-                        <w:color w:val="4472C4" w:themeColor="accent1"/>
+                        <w:color w:val="000000" w:themeColor="text1"/>
                         <w:sz w:val="28"/>
                         <w:szCs w:val="28"/>
                       </w:rPr>
@@ -247,7 +235,7 @@
               <w:sdt>
                 <w:sdtPr>
                   <w:rPr>
-                    <w:color w:val="4472C4" w:themeColor="accent1"/>
+                    <w:color w:val="000000" w:themeColor="text1"/>
                     <w:sz w:val="28"/>
                     <w:szCs w:val="28"/>
                   </w:rPr>
@@ -270,14 +258,14 @@
                     <w:pPr>
                       <w:pStyle w:val="NoSpacing"/>
                       <w:rPr>
-                        <w:color w:val="4472C4" w:themeColor="accent1"/>
+                        <w:color w:val="000000" w:themeColor="text1"/>
                         <w:sz w:val="28"/>
                         <w:szCs w:val="28"/>
                       </w:rPr>
                     </w:pPr>
                     <w:r>
                       <w:rPr>
-                        <w:color w:val="4472C4" w:themeColor="accent1"/>
+                        <w:color w:val="000000" w:themeColor="text1"/>
                         <w:sz w:val="28"/>
                         <w:szCs w:val="28"/>
                       </w:rPr>
@@ -304,13 +292,271 @@
         </w:p>
       </w:sdtContent>
     </w:sdt>
+    <w:sdt>
+      <w:sdtPr>
+        <w:id w:val="1556512848"/>
+        <w:docPartObj>
+          <w:docPartGallery w:val="Table of Contents"/>
+          <w:docPartUnique/>
+        </w:docPartObj>
+      </w:sdtPr>
+      <w:sdtEndPr>
+        <w:rPr>
+          <w:rFonts w:asciiTheme="minorHAnsi" w:eastAsiaTheme="minorHAnsi" w:hAnsiTheme="minorHAnsi" w:cstheme="minorBidi"/>
+          <w:b/>
+          <w:bCs/>
+          <w:noProof/>
+          <w:color w:val="auto"/>
+          <w:kern w:val="2"/>
+          <w:sz w:val="22"/>
+          <w:szCs w:val="22"/>
+          <w:lang w:val="en-IN"/>
+          <w14:ligatures w14:val="standardContextual"/>
+        </w:rPr>
+      </w:sdtEndPr>
+      <w:sdtContent>
+        <w:p>
+          <w:pPr>
+            <w:pStyle w:val="TOCHeading"/>
+          </w:pPr>
+          <w:r>
+            <w:t>Table of Contents</w:t>
+          </w:r>
+        </w:p>
+        <w:p>
+          <w:pPr>
+            <w:pStyle w:val="TOC1"/>
+            <w:tabs>
+              <w:tab w:val="right" w:leader="dot" w:pos="9016"/>
+            </w:tabs>
+            <w:rPr>
+              <w:rFonts w:eastAsiaTheme="minorEastAsia"/>
+              <w:noProof/>
+              <w:sz w:val="24"/>
+              <w:szCs w:val="24"/>
+              <w:lang w:eastAsia="en-IN"/>
+            </w:rPr>
+          </w:pPr>
+          <w:r>
+            <w:fldChar w:fldCharType="begin"/>
+          </w:r>
+          <w:r>
+            <w:instrText xml:space="preserve"> TOC \o "1-3" \h \z \u </w:instrText>
+          </w:r>
+          <w:r>
+            <w:fldChar w:fldCharType="separate"/>
+          </w:r>
+          <w:hyperlink w:anchor="_Toc200987510" w:history="1">
+            <w:r>
+              <w:rPr>
+                <w:rStyle w:val="Hyperlink"/>
+                <w:b/>
+                <w:bCs/>
+                <w:noProof/>
+              </w:rPr>
+              <w:t>Week – 01: Basics of Probability</w:t>
+            </w:r>
+            <w:r>
+              <w:rPr>
+                <w:noProof/>
+                <w:webHidden/>
+              </w:rPr>
+              <w:tab/>
+            </w:r>
+            <w:r>
+              <w:rPr>
+                <w:noProof/>
+                <w:webHidden/>
+              </w:rPr>
+              <w:fldChar w:fldCharType="begin"/>
+            </w:r>
+            <w:r>
+              <w:rPr>
+                <w:noProof/>
+                <w:webHidden/>
+              </w:rPr>
+              <w:instrText xml:space="preserve"> PAGEREF _Toc200987510 \h </w:instrText>
+            </w:r>
+            <w:r>
+              <w:rPr>
+                <w:noProof/>
+                <w:webHidden/>
+              </w:rPr>
+            </w:r>
+            <w:r>
+              <w:rPr>
+                <w:noProof/>
+                <w:webHidden/>
+              </w:rPr>
+              <w:fldChar w:fldCharType="separate"/>
+            </w:r>
+            <w:r>
+              <w:rPr>
+                <w:noProof/>
+                <w:webHidden/>
+              </w:rPr>
+              <w:t>2</w:t>
+            </w:r>
+            <w:r>
+              <w:rPr>
+                <w:noProof/>
+                <w:webHidden/>
+              </w:rPr>
+              <w:fldChar w:fldCharType="end"/>
+            </w:r>
+          </w:hyperlink>
+        </w:p>
+        <w:p>
+          <w:pPr>
+            <w:pStyle w:val="TOC1"/>
+            <w:tabs>
+              <w:tab w:val="right" w:leader="dot" w:pos="9016"/>
+            </w:tabs>
+            <w:rPr>
+              <w:rFonts w:eastAsiaTheme="minorEastAsia"/>
+              <w:noProof/>
+              <w:sz w:val="24"/>
+              <w:szCs w:val="24"/>
+              <w:lang w:eastAsia="en-IN"/>
+            </w:rPr>
+          </w:pPr>
+          <w:hyperlink w:anchor="_Toc200987511" w:history="1">
+            <w:r>
+              <w:rPr>
+                <w:rStyle w:val="Hyperlink"/>
+                <w:b/>
+                <w:bCs/>
+                <w:noProof/>
+              </w:rPr>
+              <w:t>Appendix – 00: Important Links</w:t>
+            </w:r>
+            <w:r>
+              <w:rPr>
+                <w:noProof/>
+                <w:webHidden/>
+              </w:rPr>
+              <w:tab/>
+            </w:r>
+            <w:r>
+              <w:rPr>
+                <w:noProof/>
+                <w:webHidden/>
+              </w:rPr>
+              <w:fldChar w:fldCharType="begin"/>
+            </w:r>
+            <w:r>
+              <w:rPr>
+                <w:noProof/>
+                <w:webHidden/>
+              </w:rPr>
+              <w:instrText xml:space="preserve"> PAGEREF _Toc200987511 \h </w:instrText>
+            </w:r>
+            <w:r>
+              <w:rPr>
+                <w:noProof/>
+                <w:webHidden/>
+              </w:rPr>
+            </w:r>
+            <w:r>
+              <w:rPr>
+                <w:noProof/>
+                <w:webHidden/>
+              </w:rPr>
+              <w:fldChar w:fldCharType="separate"/>
+            </w:r>
+            <w:r>
+              <w:rPr>
+                <w:noProof/>
+                <w:webHidden/>
+              </w:rPr>
+              <w:t>3</w:t>
+            </w:r>
+            <w:r>
+              <w:rPr>
+                <w:noProof/>
+                <w:webHidden/>
+              </w:rPr>
+              <w:fldChar w:fldCharType="end"/>
+            </w:r>
+          </w:hyperlink>
+        </w:p>
+        <w:p>
+          <w:r>
+            <w:rPr>
+              <w:b/>
+              <w:bCs/>
+              <w:noProof/>
+            </w:rPr>
+            <w:fldChar w:fldCharType="end"/>
+          </w:r>
+        </w:p>
+      </w:sdtContent>
+    </w:sdt>
     <w:p>
       <w:r>
-        <w:lastRenderedPageBreak/>
         <w:br w:type="page"/>
       </w:r>
     </w:p>
     <w:p>
+      <w:pPr>
+        <w:pStyle w:val="Heading1"/>
+        <w:jc w:val="center"/>
+        <w:rPr>
+          <w:b/>
+          <w:bCs/>
+          <w:color w:val="000000" w:themeColor="text1"/>
+          <w:u w:val="single"/>
+        </w:rPr>
+      </w:pPr>
+      <w:bookmarkStart w:id="0" w:name="_Toc200987510"/>
+      <w:r>
+        <w:rPr>
+          <w:b/>
+          <w:bCs/>
+          <w:color w:val="000000" w:themeColor="text1"/>
+          <w:u w:val="single"/>
+        </w:rPr>
+        <w:lastRenderedPageBreak/>
+        <w:t>Week – 01: Basics of Probability</w:t>
+      </w:r>
+      <w:bookmarkEnd w:id="0"/>
+    </w:p>
+    <w:p>
+      <w:r>
+        <w:br w:type="page"/>
+      </w:r>
+    </w:p>
+    <w:p>
+      <w:pPr>
+        <w:pStyle w:val="Heading1"/>
+        <w:jc w:val="center"/>
+        <w:rPr>
+          <w:b/>
+          <w:bCs/>
+          <w:color w:val="000000" w:themeColor="text1"/>
+          <w:u w:val="single"/>
+        </w:rPr>
+      </w:pPr>
+      <w:bookmarkStart w:id="1" w:name="_Toc200987408"/>
+      <w:bookmarkStart w:id="2" w:name="_Toc200987511"/>
+      <w:r>
+        <w:rPr>
+          <w:b/>
+          <w:bCs/>
+          <w:color w:val="000000" w:themeColor="text1"/>
+          <w:u w:val="single"/>
+        </w:rPr>
+        <w:lastRenderedPageBreak/>
+        <w:t>Appendix – 00: Important Links</w:t>
+      </w:r>
+      <w:bookmarkEnd w:id="1"/>
+      <w:bookmarkEnd w:id="2"/>
+    </w:p>
+    <w:p/>
+    <w:p>
+      <w:r>
+        <w:t xml:space="preserve">Current: - </w:t>
+      </w:r>
       <w:hyperlink r:id="rId8" w:history="1">
         <w:r>
           <w:rPr>
@@ -320,9 +566,62 @@
         </w:r>
       </w:hyperlink>
     </w:p>
+    <w:p>
+      <w:r>
+        <w:t xml:space="preserve">2024: - </w:t>
+      </w:r>
+      <w:hyperlink r:id="rId9" w:history="1">
+        <w:r>
+          <w:rPr>
+            <w:rStyle w:val="Hyperlink"/>
+          </w:rPr>
+          <w:t>https://onlinecourses.nptel.ac.in/noc24_ma97/preview</w:t>
+        </w:r>
+      </w:hyperlink>
+    </w:p>
+    <w:p>
+      <w:r>
+        <w:t xml:space="preserve">NPTEL: - </w:t>
+      </w:r>
+      <w:hyperlink r:id="rId10" w:history="1">
+        <w:r>
+          <w:rPr>
+            <w:rStyle w:val="Hyperlink"/>
+          </w:rPr>
+          <w:t>https://nptel.ac.in/courses/111102111</w:t>
+        </w:r>
+      </w:hyperlink>
+    </w:p>
+    <w:p>
+      <w:r>
+        <w:t xml:space="preserve">…. Statistics: - </w:t>
+      </w:r>
+      <w:hyperlink r:id="rId11" w:history="1">
+        <w:r>
+          <w:rPr>
+            <w:rStyle w:val="Hyperlink"/>
+          </w:rPr>
+          <w:t>https://nptel.ac.in/courses/111102160</w:t>
+        </w:r>
+      </w:hyperlink>
+    </w:p>
+    <w:p>
+      <w:r>
+        <w:t xml:space="preserve">…. 2025: - </w:t>
+      </w:r>
+      <w:hyperlink r:id="rId12" w:history="1">
+        <w:r>
+          <w:rPr>
+            <w:rStyle w:val="Hyperlink"/>
+          </w:rPr>
+          <w:t>https://onlinecourses.nptel.ac.in/noc25_ma33/preview</w:t>
+        </w:r>
+      </w:hyperlink>
+    </w:p>
+    <w:p/>
     <w:p/>
     <w:sectPr>
-      <w:headerReference w:type="default" r:id="rId9"/>
+      <w:headerReference w:type="default" r:id="rId13"/>
       <w:pgSz w:w="11906" w:h="16838"/>
       <w:pgMar w:top="1440" w:right="1440" w:bottom="1440" w:left="1440" w:header="708" w:footer="708" w:gutter="0"/>
       <w:pgNumType w:start="0"/>
@@ -1514,6 +1813,50 @@
       <w:shd w:val="clear" w:color="auto" w:fill="E1DFDD"/>
     </w:rPr>
   </w:style>
+  <w:style w:type="character" w:styleId="FollowedHyperlink">
+    <w:name w:val="FollowedHyperlink"/>
+    <w:basedOn w:val="DefaultParagraphFont"/>
+    <w:uiPriority w:val="99"/>
+    <w:semiHidden/>
+    <w:unhideWhenUsed/>
+    <w:rsid w:val="00D83A9B"/>
+    <w:rPr>
+      <w:color w:val="954F72" w:themeColor="followedHyperlink"/>
+      <w:u w:val="single"/>
+    </w:rPr>
+  </w:style>
+  <w:style w:type="paragraph" w:styleId="TOCHeading">
+    <w:name w:val="TOC Heading"/>
+    <w:basedOn w:val="Heading1"/>
+    <w:next w:val="Normal"/>
+    <w:uiPriority w:val="39"/>
+    <w:unhideWhenUsed/>
+    <w:qFormat/>
+    <w:rsid w:val="009B2046"/>
+    <w:pPr>
+      <w:spacing w:before="240" w:after="0"/>
+      <w:outlineLvl w:val="9"/>
+    </w:pPr>
+    <w:rPr>
+      <w:kern w:val="0"/>
+      <w:sz w:val="32"/>
+      <w:szCs w:val="32"/>
+      <w:lang w:val="en-US"/>
+      <w14:ligatures w14:val="none"/>
+    </w:rPr>
+  </w:style>
+  <w:style w:type="paragraph" w:styleId="TOC1">
+    <w:name w:val="toc 1"/>
+    <w:basedOn w:val="Normal"/>
+    <w:next w:val="Normal"/>
+    <w:autoRedefine/>
+    <w:uiPriority w:val="39"/>
+    <w:unhideWhenUsed/>
+    <w:rsid w:val="009B2046"/>
+    <w:pPr>
+      <w:spacing w:after="100"/>
+    </w:pPr>
+  </w:style>
 </w:styles>
 </file>
 
@@ -1719,8 +2062,11 @@
   <w:rsids>
     <w:rsidRoot w:val="00966AD0"/>
     <w:rsid w:val="001423DD"/>
+    <w:rsid w:val="002B1C37"/>
+    <w:rsid w:val="008C44F1"/>
     <w:rsid w:val="00954BED"/>
     <w:rsid w:val="00966AD0"/>
+    <w:rsid w:val="00FB11A6"/>
   </w:rsids>
   <m:mathPr>
     <m:mathFont m:val="Cambria Math"/>

</xml_diff>